<commit_message>
Changed class diagram Added RTPHub Added Test for SignalRTest
</commit_message>
<xml_diff>
--- a/4WinsGame/4WinGame/Architecture/20230216SRs(HTTP-Requests).docx
+++ b/4WinsGame/4WinGame/Architecture/20230216SRs(HTTP-Requests).docx
@@ -5,18 +5,19 @@
     <w:tbl>
       <w:tblPr>
         <w:tblStyle w:val="Tabellenraster"/>
-        <w:tblW w:w="15304" w:type="dxa"/>
+        <w:tblW w:w="16018" w:type="dxa"/>
+        <w:tblInd w:w="-714" w:type="dxa"/>
         <w:tblLook w:val="04A0" w:firstRow="1" w:lastRow="0" w:firstColumn="1" w:lastColumn="0" w:noHBand="0" w:noVBand="1"/>
       </w:tblPr>
       <w:tblGrid>
-        <w:gridCol w:w="10142"/>
-        <w:gridCol w:w="2509"/>
-        <w:gridCol w:w="2653"/>
+        <w:gridCol w:w="11370"/>
+        <w:gridCol w:w="2251"/>
+        <w:gridCol w:w="2397"/>
       </w:tblGrid>
       <w:tr>
         <w:tc>
           <w:tcPr>
-            <w:tcW w:w="9209" w:type="dxa"/>
+            <w:tcW w:w="11370" w:type="dxa"/>
           </w:tcPr>
           <w:p>
             <w:pPr>
@@ -39,7 +40,7 @@
         </w:tc>
         <w:tc>
           <w:tcPr>
-            <w:tcW w:w="2977" w:type="dxa"/>
+            <w:tcW w:w="2251" w:type="dxa"/>
           </w:tcPr>
           <w:p>
             <w:pPr>
@@ -62,7 +63,7 @@
         </w:tc>
         <w:tc>
           <w:tcPr>
-            <w:tcW w:w="3118" w:type="dxa"/>
+            <w:tcW w:w="2397" w:type="dxa"/>
           </w:tcPr>
           <w:p>
             <w:pPr>
@@ -87,26 +88,26 @@
       <w:tr>
         <w:tc>
           <w:tcPr>
-            <w:tcW w:w="9209" w:type="dxa"/>
-          </w:tcPr>
-          <w:p>
-            <w:pPr>
-              <w:jc w:val="center"/>
-              <w:rPr>
-                <w:rFonts w:ascii="Verdana" w:hAnsi="Verdana"/>
-                <w:sz w:val="32"/>
-                <w:szCs w:val="32"/>
-              </w:rPr>
-            </w:pPr>
-            <w:r>
-              <w:rPr>
-                <w:rFonts w:ascii="Verdana" w:hAnsi="Verdana"/>
-                <w:color w:val="000000"/>
-                <w:sz w:val="32"/>
-                <w:szCs w:val="32"/>
-                <w:shd w:val="clear" w:color="auto" w:fill="FBFBFB"/>
-              </w:rPr>
-              <w:t>/4WinGame/</w:t>
+            <w:tcW w:w="11370" w:type="dxa"/>
+          </w:tcPr>
+          <w:p>
+            <w:pPr>
+              <w:jc w:val="center"/>
+              <w:rPr>
+                <w:rFonts w:ascii="Verdana" w:hAnsi="Verdana"/>
+                <w:sz w:val="32"/>
+                <w:szCs w:val="32"/>
+              </w:rPr>
+            </w:pPr>
+            <w:r>
+              <w:rPr>
+                <w:rFonts w:ascii="Verdana" w:hAnsi="Verdana"/>
+                <w:color w:val="000000"/>
+                <w:sz w:val="32"/>
+                <w:szCs w:val="32"/>
+                <w:shd w:val="clear" w:color="auto" w:fill="FBFBFB"/>
+              </w:rPr>
+              <w:t>/</w:t>
             </w:r>
             <w:proofErr w:type="spellStart"/>
             <w:r>
@@ -117,6 +118,38 @@
                 <w:szCs w:val="32"/>
                 <w:shd w:val="clear" w:color="auto" w:fill="FBFBFB"/>
               </w:rPr>
+              <w:t>Four</w:t>
+            </w:r>
+            <w:r>
+              <w:rPr>
+                <w:rFonts w:ascii="Verdana" w:hAnsi="Verdana"/>
+                <w:color w:val="000000"/>
+                <w:sz w:val="32"/>
+                <w:szCs w:val="32"/>
+                <w:shd w:val="clear" w:color="auto" w:fill="FBFBFB"/>
+              </w:rPr>
+              <w:t>WinGame</w:t>
+            </w:r>
+            <w:proofErr w:type="spellEnd"/>
+            <w:r>
+              <w:rPr>
+                <w:rFonts w:ascii="Verdana" w:hAnsi="Verdana"/>
+                <w:color w:val="000000"/>
+                <w:sz w:val="32"/>
+                <w:szCs w:val="32"/>
+                <w:shd w:val="clear" w:color="auto" w:fill="FBFBFB"/>
+              </w:rPr>
+              <w:t>/</w:t>
+            </w:r>
+            <w:proofErr w:type="spellStart"/>
+            <w:r>
+              <w:rPr>
+                <w:rFonts w:ascii="Verdana" w:hAnsi="Verdana"/>
+                <w:color w:val="000000"/>
+                <w:sz w:val="32"/>
+                <w:szCs w:val="32"/>
+                <w:shd w:val="clear" w:color="auto" w:fill="FBFBFB"/>
+              </w:rPr>
               <w:t>RegisterPlayer?name</w:t>
             </w:r>
             <w:proofErr w:type="spellEnd"/>
@@ -156,7 +189,7 @@
         </w:tc>
         <w:tc>
           <w:tcPr>
-            <w:tcW w:w="2977" w:type="dxa"/>
+            <w:tcW w:w="2251" w:type="dxa"/>
           </w:tcPr>
           <w:p>
             <w:pPr>
@@ -179,7 +212,7 @@
         </w:tc>
         <w:tc>
           <w:tcPr>
-            <w:tcW w:w="3118" w:type="dxa"/>
+            <w:tcW w:w="2397" w:type="dxa"/>
           </w:tcPr>
           <w:p>
             <w:pPr>
@@ -204,26 +237,26 @@
       <w:tr>
         <w:tc>
           <w:tcPr>
-            <w:tcW w:w="9209" w:type="dxa"/>
-          </w:tcPr>
-          <w:p>
-            <w:pPr>
-              <w:jc w:val="center"/>
-              <w:rPr>
-                <w:rFonts w:ascii="Verdana" w:hAnsi="Verdana"/>
-                <w:sz w:val="32"/>
-                <w:szCs w:val="32"/>
-              </w:rPr>
-            </w:pPr>
-            <w:r>
-              <w:rPr>
-                <w:rFonts w:ascii="Verdana" w:hAnsi="Verdana"/>
-                <w:color w:val="000000"/>
-                <w:sz w:val="32"/>
-                <w:szCs w:val="32"/>
-                <w:shd w:val="clear" w:color="auto" w:fill="FBFBFB"/>
-              </w:rPr>
-              <w:t>/4WinGame/</w:t>
+            <w:tcW w:w="11370" w:type="dxa"/>
+          </w:tcPr>
+          <w:p>
+            <w:pPr>
+              <w:jc w:val="center"/>
+              <w:rPr>
+                <w:rFonts w:ascii="Verdana" w:hAnsi="Verdana"/>
+                <w:sz w:val="32"/>
+                <w:szCs w:val="32"/>
+              </w:rPr>
+            </w:pPr>
+            <w:r>
+              <w:rPr>
+                <w:rFonts w:ascii="Verdana" w:hAnsi="Verdana"/>
+                <w:color w:val="000000"/>
+                <w:sz w:val="32"/>
+                <w:szCs w:val="32"/>
+                <w:shd w:val="clear" w:color="auto" w:fill="FBFBFB"/>
+              </w:rPr>
+              <w:t>/</w:t>
             </w:r>
             <w:proofErr w:type="spellStart"/>
             <w:r>
@@ -234,6 +267,38 @@
                 <w:szCs w:val="32"/>
                 <w:shd w:val="clear" w:color="auto" w:fill="FBFBFB"/>
               </w:rPr>
+              <w:t>Four</w:t>
+            </w:r>
+            <w:r>
+              <w:rPr>
+                <w:rFonts w:ascii="Verdana" w:hAnsi="Verdana"/>
+                <w:color w:val="000000"/>
+                <w:sz w:val="32"/>
+                <w:szCs w:val="32"/>
+                <w:shd w:val="clear" w:color="auto" w:fill="FBFBFB"/>
+              </w:rPr>
+              <w:t>WinGame</w:t>
+            </w:r>
+            <w:proofErr w:type="spellEnd"/>
+            <w:r>
+              <w:rPr>
+                <w:rFonts w:ascii="Verdana" w:hAnsi="Verdana"/>
+                <w:color w:val="000000"/>
+                <w:sz w:val="32"/>
+                <w:szCs w:val="32"/>
+                <w:shd w:val="clear" w:color="auto" w:fill="FBFBFB"/>
+              </w:rPr>
+              <w:t>/</w:t>
+            </w:r>
+            <w:proofErr w:type="spellStart"/>
+            <w:r>
+              <w:rPr>
+                <w:rFonts w:ascii="Verdana" w:hAnsi="Verdana"/>
+                <w:color w:val="000000"/>
+                <w:sz w:val="32"/>
+                <w:szCs w:val="32"/>
+                <w:shd w:val="clear" w:color="auto" w:fill="FBFBFB"/>
+              </w:rPr>
               <w:t>CreateGame</w:t>
             </w:r>
             <w:proofErr w:type="spellEnd"/>
@@ -241,7 +306,7 @@
         </w:tc>
         <w:tc>
           <w:tcPr>
-            <w:tcW w:w="2977" w:type="dxa"/>
+            <w:tcW w:w="2251" w:type="dxa"/>
           </w:tcPr>
           <w:p>
             <w:pPr>
@@ -264,7 +329,7 @@
         </w:tc>
         <w:tc>
           <w:tcPr>
-            <w:tcW w:w="3118" w:type="dxa"/>
+            <w:tcW w:w="2397" w:type="dxa"/>
           </w:tcPr>
           <w:p>
             <w:pPr>
@@ -299,26 +364,26 @@
       <w:tr>
         <w:tc>
           <w:tcPr>
-            <w:tcW w:w="9209" w:type="dxa"/>
-          </w:tcPr>
-          <w:p>
-            <w:pPr>
-              <w:jc w:val="center"/>
-              <w:rPr>
-                <w:rFonts w:ascii="Verdana" w:hAnsi="Verdana"/>
-                <w:sz w:val="32"/>
-                <w:szCs w:val="32"/>
-              </w:rPr>
-            </w:pPr>
-            <w:r>
-              <w:rPr>
-                <w:rFonts w:ascii="Verdana" w:hAnsi="Verdana"/>
-                <w:color w:val="000000"/>
-                <w:sz w:val="32"/>
-                <w:szCs w:val="32"/>
-                <w:shd w:val="clear" w:color="auto" w:fill="FBFBFB"/>
-              </w:rPr>
-              <w:t>/4WinGame/</w:t>
+            <w:tcW w:w="11370" w:type="dxa"/>
+          </w:tcPr>
+          <w:p>
+            <w:pPr>
+              <w:jc w:val="center"/>
+              <w:rPr>
+                <w:rFonts w:ascii="Verdana" w:hAnsi="Verdana"/>
+                <w:sz w:val="32"/>
+                <w:szCs w:val="32"/>
+              </w:rPr>
+            </w:pPr>
+            <w:r>
+              <w:rPr>
+                <w:rFonts w:ascii="Verdana" w:hAnsi="Verdana"/>
+                <w:color w:val="000000"/>
+                <w:sz w:val="32"/>
+                <w:szCs w:val="32"/>
+                <w:shd w:val="clear" w:color="auto" w:fill="FBFBFB"/>
+              </w:rPr>
+              <w:t>/</w:t>
             </w:r>
             <w:proofErr w:type="spellStart"/>
             <w:r>
@@ -329,6 +394,38 @@
                 <w:szCs w:val="32"/>
                 <w:shd w:val="clear" w:color="auto" w:fill="FBFBFB"/>
               </w:rPr>
+              <w:t>Four</w:t>
+            </w:r>
+            <w:r>
+              <w:rPr>
+                <w:rFonts w:ascii="Verdana" w:hAnsi="Verdana"/>
+                <w:color w:val="000000"/>
+                <w:sz w:val="32"/>
+                <w:szCs w:val="32"/>
+                <w:shd w:val="clear" w:color="auto" w:fill="FBFBFB"/>
+              </w:rPr>
+              <w:t>WinGame</w:t>
+            </w:r>
+            <w:proofErr w:type="spellEnd"/>
+            <w:r>
+              <w:rPr>
+                <w:rFonts w:ascii="Verdana" w:hAnsi="Verdana"/>
+                <w:color w:val="000000"/>
+                <w:sz w:val="32"/>
+                <w:szCs w:val="32"/>
+                <w:shd w:val="clear" w:color="auto" w:fill="FBFBFB"/>
+              </w:rPr>
+              <w:t>/</w:t>
+            </w:r>
+            <w:proofErr w:type="spellStart"/>
+            <w:r>
+              <w:rPr>
+                <w:rFonts w:ascii="Verdana" w:hAnsi="Verdana"/>
+                <w:color w:val="000000"/>
+                <w:sz w:val="32"/>
+                <w:szCs w:val="32"/>
+                <w:shd w:val="clear" w:color="auto" w:fill="FBFBFB"/>
+              </w:rPr>
               <w:t>JoinGame?waitinggamelistindex</w:t>
             </w:r>
             <w:proofErr w:type="spellEnd"/>
@@ -346,7 +443,7 @@
         </w:tc>
         <w:tc>
           <w:tcPr>
-            <w:tcW w:w="2977" w:type="dxa"/>
+            <w:tcW w:w="2251" w:type="dxa"/>
           </w:tcPr>
           <w:p>
             <w:pPr>
@@ -369,7 +466,7 @@
         </w:tc>
         <w:tc>
           <w:tcPr>
-            <w:tcW w:w="3118" w:type="dxa"/>
+            <w:tcW w:w="2397" w:type="dxa"/>
           </w:tcPr>
           <w:p>
             <w:pPr>
@@ -404,26 +501,26 @@
       <w:tr>
         <w:tc>
           <w:tcPr>
-            <w:tcW w:w="9209" w:type="dxa"/>
-          </w:tcPr>
-          <w:p>
-            <w:pPr>
-              <w:jc w:val="center"/>
-              <w:rPr>
-                <w:rFonts w:ascii="Verdana" w:hAnsi="Verdana"/>
-                <w:sz w:val="32"/>
-                <w:szCs w:val="32"/>
-              </w:rPr>
-            </w:pPr>
-            <w:r>
-              <w:rPr>
-                <w:rFonts w:ascii="Verdana" w:hAnsi="Verdana"/>
-                <w:color w:val="000000"/>
-                <w:sz w:val="32"/>
-                <w:szCs w:val="32"/>
-                <w:shd w:val="clear" w:color="auto" w:fill="FBFBFB"/>
-              </w:rPr>
-              <w:t>/4WinGame/</w:t>
+            <w:tcW w:w="11370" w:type="dxa"/>
+          </w:tcPr>
+          <w:p>
+            <w:pPr>
+              <w:jc w:val="center"/>
+              <w:rPr>
+                <w:rFonts w:ascii="Verdana" w:hAnsi="Verdana"/>
+                <w:sz w:val="32"/>
+                <w:szCs w:val="32"/>
+              </w:rPr>
+            </w:pPr>
+            <w:r>
+              <w:rPr>
+                <w:rFonts w:ascii="Verdana" w:hAnsi="Verdana"/>
+                <w:color w:val="000000"/>
+                <w:sz w:val="32"/>
+                <w:szCs w:val="32"/>
+                <w:shd w:val="clear" w:color="auto" w:fill="FBFBFB"/>
+              </w:rPr>
+              <w:t>/</w:t>
             </w:r>
             <w:proofErr w:type="spellStart"/>
             <w:r>
@@ -434,6 +531,38 @@
                 <w:szCs w:val="32"/>
                 <w:shd w:val="clear" w:color="auto" w:fill="FBFBFB"/>
               </w:rPr>
+              <w:t>Four</w:t>
+            </w:r>
+            <w:r>
+              <w:rPr>
+                <w:rFonts w:ascii="Verdana" w:hAnsi="Verdana"/>
+                <w:color w:val="000000"/>
+                <w:sz w:val="32"/>
+                <w:szCs w:val="32"/>
+                <w:shd w:val="clear" w:color="auto" w:fill="FBFBFB"/>
+              </w:rPr>
+              <w:t>WinGame</w:t>
+            </w:r>
+            <w:proofErr w:type="spellEnd"/>
+            <w:r>
+              <w:rPr>
+                <w:rFonts w:ascii="Verdana" w:hAnsi="Verdana"/>
+                <w:color w:val="000000"/>
+                <w:sz w:val="32"/>
+                <w:szCs w:val="32"/>
+                <w:shd w:val="clear" w:color="auto" w:fill="FBFBFB"/>
+              </w:rPr>
+              <w:t>/</w:t>
+            </w:r>
+            <w:proofErr w:type="spellStart"/>
+            <w:r>
+              <w:rPr>
+                <w:rFonts w:ascii="Verdana" w:hAnsi="Verdana"/>
+                <w:color w:val="000000"/>
+                <w:sz w:val="32"/>
+                <w:szCs w:val="32"/>
+                <w:shd w:val="clear" w:color="auto" w:fill="FBFBFB"/>
+              </w:rPr>
               <w:t>DoMove?column</w:t>
             </w:r>
             <w:proofErr w:type="spellEnd"/>
@@ -469,11 +598,53 @@
               </w:rPr>
               <w:t>="   "</w:t>
             </w:r>
-          </w:p>
-        </w:tc>
-        <w:tc>
-          <w:tcPr>
-            <w:tcW w:w="2977" w:type="dxa"/>
+            <w:r>
+              <w:rPr>
+                <w:rFonts w:ascii="Verdana" w:hAnsi="Verdana"/>
+                <w:color w:val="000000"/>
+                <w:sz w:val="32"/>
+                <w:szCs w:val="32"/>
+                <w:shd w:val="clear" w:color="auto" w:fill="FBFBFB"/>
+              </w:rPr>
+              <w:t>&amp;</w:t>
+            </w:r>
+            <w:proofErr w:type="spellStart"/>
+            <w:r>
+              <w:rPr>
+                <w:rFonts w:ascii="Verdana" w:hAnsi="Verdana"/>
+                <w:color w:val="000000"/>
+                <w:sz w:val="32"/>
+                <w:szCs w:val="32"/>
+                <w:shd w:val="clear" w:color="auto" w:fill="FBFBFB"/>
+              </w:rPr>
+              <w:t>playerid</w:t>
+            </w:r>
+            <w:proofErr w:type="spellEnd"/>
+            <w:r>
+              <w:rPr>
+                <w:rFonts w:ascii="Verdana" w:hAnsi="Verdana"/>
+                <w:color w:val="000000"/>
+                <w:sz w:val="32"/>
+                <w:szCs w:val="32"/>
+                <w:shd w:val="clear" w:color="auto" w:fill="FBFBFB"/>
+              </w:rPr>
+              <w:t>=</w:t>
+            </w:r>
+            <w:r>
+              <w:rPr>
+                <w:rFonts w:ascii="Verdana" w:hAnsi="Verdana"/>
+                <w:color w:val="000000"/>
+                <w:sz w:val="32"/>
+                <w:szCs w:val="32"/>
+                <w:shd w:val="clear" w:color="auto" w:fill="FBFBFB"/>
+              </w:rPr>
+              <w:t>"   "</w:t>
+            </w:r>
+          </w:p>
+        </w:tc>
+        <w:tc>
+          <w:tcPr>
+            <w:tcW w:w="2251" w:type="dxa"/>
           </w:tcPr>
           <w:p>
             <w:pPr>
@@ -496,7 +667,7 @@
         </w:tc>
         <w:tc>
           <w:tcPr>
-            <w:tcW w:w="3118" w:type="dxa"/>
+            <w:tcW w:w="2397" w:type="dxa"/>
           </w:tcPr>
           <w:p>
             <w:pPr>
@@ -531,26 +702,26 @@
       <w:tr>
         <w:tc>
           <w:tcPr>
-            <w:tcW w:w="9209" w:type="dxa"/>
-          </w:tcPr>
-          <w:p>
-            <w:pPr>
-              <w:jc w:val="center"/>
-              <w:rPr>
-                <w:rFonts w:ascii="Verdana" w:hAnsi="Verdana"/>
-                <w:sz w:val="32"/>
-                <w:szCs w:val="32"/>
-              </w:rPr>
-            </w:pPr>
-            <w:r>
-              <w:rPr>
-                <w:rFonts w:ascii="Verdana" w:hAnsi="Verdana"/>
-                <w:color w:val="000000"/>
-                <w:sz w:val="32"/>
-                <w:szCs w:val="32"/>
-                <w:shd w:val="clear" w:color="auto" w:fill="FBFBFB"/>
-              </w:rPr>
-              <w:t>/4WinGame/</w:t>
+            <w:tcW w:w="11370" w:type="dxa"/>
+          </w:tcPr>
+          <w:p>
+            <w:pPr>
+              <w:jc w:val="center"/>
+              <w:rPr>
+                <w:rFonts w:ascii="Verdana" w:hAnsi="Verdana"/>
+                <w:sz w:val="32"/>
+                <w:szCs w:val="32"/>
+              </w:rPr>
+            </w:pPr>
+            <w:r>
+              <w:rPr>
+                <w:rFonts w:ascii="Verdana" w:hAnsi="Verdana"/>
+                <w:color w:val="000000"/>
+                <w:sz w:val="32"/>
+                <w:szCs w:val="32"/>
+                <w:shd w:val="clear" w:color="auto" w:fill="FBFBFB"/>
+              </w:rPr>
+              <w:t>/</w:t>
             </w:r>
             <w:proofErr w:type="spellStart"/>
             <w:r>
@@ -561,6 +732,38 @@
                 <w:szCs w:val="32"/>
                 <w:shd w:val="clear" w:color="auto" w:fill="FBFBFB"/>
               </w:rPr>
+              <w:t>Four</w:t>
+            </w:r>
+            <w:r>
+              <w:rPr>
+                <w:rFonts w:ascii="Verdana" w:hAnsi="Verdana"/>
+                <w:color w:val="000000"/>
+                <w:sz w:val="32"/>
+                <w:szCs w:val="32"/>
+                <w:shd w:val="clear" w:color="auto" w:fill="FBFBFB"/>
+              </w:rPr>
+              <w:t>WinGame</w:t>
+            </w:r>
+            <w:proofErr w:type="spellEnd"/>
+            <w:r>
+              <w:rPr>
+                <w:rFonts w:ascii="Verdana" w:hAnsi="Verdana"/>
+                <w:color w:val="000000"/>
+                <w:sz w:val="32"/>
+                <w:szCs w:val="32"/>
+                <w:shd w:val="clear" w:color="auto" w:fill="FBFBFB"/>
+              </w:rPr>
+              <w:t>/</w:t>
+            </w:r>
+            <w:proofErr w:type="spellStart"/>
+            <w:r>
+              <w:rPr>
+                <w:rFonts w:ascii="Verdana" w:hAnsi="Verdana"/>
+                <w:color w:val="000000"/>
+                <w:sz w:val="32"/>
+                <w:szCs w:val="32"/>
+                <w:shd w:val="clear" w:color="auto" w:fill="FBFBFB"/>
+              </w:rPr>
               <w:t>LeaveGame?gameid</w:t>
             </w:r>
             <w:proofErr w:type="spellEnd"/>
@@ -590,7 +793,7 @@
         </w:tc>
         <w:tc>
           <w:tcPr>
-            <w:tcW w:w="2977" w:type="dxa"/>
+            <w:tcW w:w="2251" w:type="dxa"/>
           </w:tcPr>
           <w:p>
             <w:pPr>
@@ -613,7 +816,7 @@
         </w:tc>
         <w:tc>
           <w:tcPr>
-            <w:tcW w:w="3118" w:type="dxa"/>
+            <w:tcW w:w="2397" w:type="dxa"/>
           </w:tcPr>
           <w:p>
             <w:pPr>
@@ -648,26 +851,26 @@
       <w:tr>
         <w:tc>
           <w:tcPr>
-            <w:tcW w:w="9209" w:type="dxa"/>
-          </w:tcPr>
-          <w:p>
-            <w:pPr>
-              <w:jc w:val="center"/>
-              <w:rPr>
-                <w:rFonts w:ascii="Verdana" w:hAnsi="Verdana"/>
-                <w:sz w:val="32"/>
-                <w:szCs w:val="32"/>
-              </w:rPr>
-            </w:pPr>
-            <w:r>
-              <w:rPr>
-                <w:rFonts w:ascii="Verdana" w:hAnsi="Verdana"/>
-                <w:color w:val="000000"/>
-                <w:sz w:val="32"/>
-                <w:szCs w:val="32"/>
-                <w:shd w:val="clear" w:color="auto" w:fill="FBFBFB"/>
-              </w:rPr>
-              <w:t>/4WinGame/</w:t>
+            <w:tcW w:w="11370" w:type="dxa"/>
+          </w:tcPr>
+          <w:p>
+            <w:pPr>
+              <w:jc w:val="center"/>
+              <w:rPr>
+                <w:rFonts w:ascii="Verdana" w:hAnsi="Verdana"/>
+                <w:sz w:val="32"/>
+                <w:szCs w:val="32"/>
+              </w:rPr>
+            </w:pPr>
+            <w:r>
+              <w:rPr>
+                <w:rFonts w:ascii="Verdana" w:hAnsi="Verdana"/>
+                <w:color w:val="000000"/>
+                <w:sz w:val="32"/>
+                <w:szCs w:val="32"/>
+                <w:shd w:val="clear" w:color="auto" w:fill="FBFBFB"/>
+              </w:rPr>
+              <w:t>/</w:t>
             </w:r>
             <w:proofErr w:type="spellStart"/>
             <w:r>
@@ -678,6 +881,38 @@
                 <w:szCs w:val="32"/>
                 <w:shd w:val="clear" w:color="auto" w:fill="FBFBFB"/>
               </w:rPr>
+              <w:t>Four</w:t>
+            </w:r>
+            <w:r>
+              <w:rPr>
+                <w:rFonts w:ascii="Verdana" w:hAnsi="Verdana"/>
+                <w:color w:val="000000"/>
+                <w:sz w:val="32"/>
+                <w:szCs w:val="32"/>
+                <w:shd w:val="clear" w:color="auto" w:fill="FBFBFB"/>
+              </w:rPr>
+              <w:t>WinGame</w:t>
+            </w:r>
+            <w:proofErr w:type="spellEnd"/>
+            <w:r>
+              <w:rPr>
+                <w:rFonts w:ascii="Verdana" w:hAnsi="Verdana"/>
+                <w:color w:val="000000"/>
+                <w:sz w:val="32"/>
+                <w:szCs w:val="32"/>
+                <w:shd w:val="clear" w:color="auto" w:fill="FBFBFB"/>
+              </w:rPr>
+              <w:t>/</w:t>
+            </w:r>
+            <w:proofErr w:type="spellStart"/>
+            <w:r>
+              <w:rPr>
+                <w:rFonts w:ascii="Verdana" w:hAnsi="Verdana"/>
+                <w:color w:val="000000"/>
+                <w:sz w:val="32"/>
+                <w:szCs w:val="32"/>
+                <w:shd w:val="clear" w:color="auto" w:fill="FBFBFB"/>
+              </w:rPr>
               <w:t>GetWaitingGames</w:t>
             </w:r>
             <w:proofErr w:type="spellEnd"/>
@@ -685,7 +920,7 @@
         </w:tc>
         <w:tc>
           <w:tcPr>
-            <w:tcW w:w="2977" w:type="dxa"/>
+            <w:tcW w:w="2251" w:type="dxa"/>
           </w:tcPr>
           <w:p>
             <w:pPr>
@@ -708,7 +943,7 @@
         </w:tc>
         <w:tc>
           <w:tcPr>
-            <w:tcW w:w="3118" w:type="dxa"/>
+            <w:tcW w:w="2397" w:type="dxa"/>
           </w:tcPr>
           <w:p>
             <w:pPr>
@@ -733,26 +968,26 @@
       <w:tr>
         <w:tc>
           <w:tcPr>
-            <w:tcW w:w="9209" w:type="dxa"/>
-          </w:tcPr>
-          <w:p>
-            <w:pPr>
-              <w:jc w:val="center"/>
-              <w:rPr>
-                <w:rFonts w:ascii="Verdana" w:hAnsi="Verdana"/>
-                <w:sz w:val="32"/>
-                <w:szCs w:val="32"/>
-              </w:rPr>
-            </w:pPr>
-            <w:r>
-              <w:rPr>
-                <w:rFonts w:ascii="Verdana" w:hAnsi="Verdana"/>
-                <w:color w:val="000000"/>
-                <w:sz w:val="32"/>
-                <w:szCs w:val="32"/>
-                <w:shd w:val="clear" w:color="auto" w:fill="FBFBFB"/>
-              </w:rPr>
-              <w:t>/4WinGame/</w:t>
+            <w:tcW w:w="11370" w:type="dxa"/>
+          </w:tcPr>
+          <w:p>
+            <w:pPr>
+              <w:jc w:val="center"/>
+              <w:rPr>
+                <w:rFonts w:ascii="Verdana" w:hAnsi="Verdana"/>
+                <w:sz w:val="32"/>
+                <w:szCs w:val="32"/>
+              </w:rPr>
+            </w:pPr>
+            <w:r>
+              <w:rPr>
+                <w:rFonts w:ascii="Verdana" w:hAnsi="Verdana"/>
+                <w:color w:val="000000"/>
+                <w:sz w:val="32"/>
+                <w:szCs w:val="32"/>
+                <w:shd w:val="clear" w:color="auto" w:fill="FBFBFB"/>
+              </w:rPr>
+              <w:t>/</w:t>
             </w:r>
             <w:proofErr w:type="spellStart"/>
             <w:r>
@@ -763,6 +998,38 @@
                 <w:szCs w:val="32"/>
                 <w:shd w:val="clear" w:color="auto" w:fill="FBFBFB"/>
               </w:rPr>
+              <w:t>Four</w:t>
+            </w:r>
+            <w:r>
+              <w:rPr>
+                <w:rFonts w:ascii="Verdana" w:hAnsi="Verdana"/>
+                <w:color w:val="000000"/>
+                <w:sz w:val="32"/>
+                <w:szCs w:val="32"/>
+                <w:shd w:val="clear" w:color="auto" w:fill="FBFBFB"/>
+              </w:rPr>
+              <w:t>WinGame</w:t>
+            </w:r>
+            <w:proofErr w:type="spellEnd"/>
+            <w:r>
+              <w:rPr>
+                <w:rFonts w:ascii="Verdana" w:hAnsi="Verdana"/>
+                <w:color w:val="000000"/>
+                <w:sz w:val="32"/>
+                <w:szCs w:val="32"/>
+                <w:shd w:val="clear" w:color="auto" w:fill="FBFBFB"/>
+              </w:rPr>
+              <w:t>/</w:t>
+            </w:r>
+            <w:proofErr w:type="spellStart"/>
+            <w:r>
+              <w:rPr>
+                <w:rFonts w:ascii="Verdana" w:hAnsi="Verdana"/>
+                <w:color w:val="000000"/>
+                <w:sz w:val="32"/>
+                <w:szCs w:val="32"/>
+                <w:shd w:val="clear" w:color="auto" w:fill="FBFBFB"/>
+              </w:rPr>
               <w:t>GetGameInfo?gameid</w:t>
             </w:r>
             <w:proofErr w:type="spellEnd"/>
@@ -824,7 +1091,7 @@
         </w:tc>
         <w:tc>
           <w:tcPr>
-            <w:tcW w:w="2977" w:type="dxa"/>
+            <w:tcW w:w="2251" w:type="dxa"/>
           </w:tcPr>
           <w:p>
             <w:pPr>
@@ -847,7 +1114,7 @@
         </w:tc>
         <w:tc>
           <w:tcPr>
-            <w:tcW w:w="3118" w:type="dxa"/>
+            <w:tcW w:w="2397" w:type="dxa"/>
           </w:tcPr>
           <w:p>
             <w:pPr>
@@ -1945,13 +2212,37 @@
 </file>
 
 <file path=customXml/itemProps1.xml><?xml version="1.0" encoding="utf-8"?>
-<ds:datastoreItem xmlns:ds="http://schemas.openxmlformats.org/officeDocument/2006/customXml" ds:itemID="{CE170BE8-06B1-4498-A2B9-F893BFEDB862}"/>
+<ds:datastoreItem xmlns:ds="http://schemas.openxmlformats.org/officeDocument/2006/customXml" ds:itemID="{CE170BE8-06B1-4498-A2B9-F893BFEDB862}">
+  <ds:schemaRefs>
+    <ds:schemaRef ds:uri="http://schemas.microsoft.com/office/2006/metadata/contentType"/>
+    <ds:schemaRef ds:uri="http://schemas.microsoft.com/office/2006/metadata/properties/metaAttributes"/>
+    <ds:schemaRef ds:uri="http://www.w3.org/2001/XMLSchema"/>
+    <ds:schemaRef ds:uri="http://schemas.microsoft.com/office/2006/metadata/properties"/>
+    <ds:schemaRef ds:uri="5effa825-dc0e-421f-b184-35091d90b41e"/>
+    <ds:schemaRef ds:uri="58524c34-bb45-4f00-a439-b4a9978fe560"/>
+    <ds:schemaRef ds:uri="http://schemas.microsoft.com/office/2006/documentManagement/types"/>
+    <ds:schemaRef ds:uri="http://schemas.microsoft.com/office/infopath/2007/PartnerControls"/>
+    <ds:schemaRef ds:uri="http://schemas.openxmlformats.org/package/2006/metadata/core-properties"/>
+    <ds:schemaRef ds:uri="http://purl.org/dc/elements/1.1/"/>
+    <ds:schemaRef ds:uri="http://purl.org/dc/terms/"/>
+    <ds:schemaRef ds:uri="http://schemas.microsoft.com/internal/obd"/>
+  </ds:schemaRefs>
+</ds:datastoreItem>
 </file>
 
 <file path=customXml/itemProps2.xml><?xml version="1.0" encoding="utf-8"?>
-<ds:datastoreItem xmlns:ds="http://schemas.openxmlformats.org/officeDocument/2006/customXml" ds:itemID="{6A423848-437C-458A-A62D-EDF20B7BC12C}"/>
+<ds:datastoreItem xmlns:ds="http://schemas.openxmlformats.org/officeDocument/2006/customXml" ds:itemID="{6A423848-437C-458A-A62D-EDF20B7BC12C}">
+  <ds:schemaRefs>
+    <ds:schemaRef ds:uri="http://schemas.microsoft.com/sharepoint/v3/contenttype/forms"/>
+  </ds:schemaRefs>
+</ds:datastoreItem>
 </file>
 
 <file path=customXml/itemProps3.xml><?xml version="1.0" encoding="utf-8"?>
-<ds:datastoreItem xmlns:ds="http://schemas.openxmlformats.org/officeDocument/2006/customXml" ds:itemID="{A7DDF809-149A-453E-B40C-FDF7A49D3E87}"/>
+<ds:datastoreItem xmlns:ds="http://schemas.openxmlformats.org/officeDocument/2006/customXml" ds:itemID="{A7DDF809-149A-453E-B40C-FDF7A49D3E87}">
+  <ds:schemaRefs>
+    <ds:schemaRef ds:uri="http://schemas.microsoft.com/office/2006/metadata/properties"/>
+    <ds:schemaRef ds:uri="http://schemas.microsoft.com/office/infopath/2007/PartnerControls"/>
+  </ds:schemaRefs>
+</ds:datastoreItem>
 </file>
</xml_diff>